<commit_message>
Add:Santhya learnings - Raag Prabhat
</commit_message>
<xml_diff>
--- a/Pothi Creation - Word Files/Raag Prabhati bani bhagta ki.docx
+++ b/Pothi Creation - Word Files/Raag Prabhati bani bhagta ki.docx
@@ -10,7 +10,6 @@
           <w:noProof/>
         </w:rPr>
       </w:pPr>
-      <w:bookmarkStart w:id="0" w:name="_GoBack"/>
       <w:r>
         <w:rPr>
           <w:rFonts w:ascii="GurbaniAkharThick" w:hAnsi="GurbaniAkharThick"/>
@@ -366,15 +365,31 @@
           <w:noProof/>
         </w:rPr>
         <w:br/>
-        <w:t xml:space="preserve"> pRBwqI ] Awid jugwid jugwid jugo jugu qw kw AMqu n jwinAw ] srb inrMqir rwmu rihAw </w:t>
-      </w:r>
-      <w:r>
-        <w:rPr>
-          <w:rFonts w:ascii="GurbaniAkharThick" w:hAnsi="GurbaniAkharThick"/>
-          <w:noProof/>
-        </w:rPr>
-        <w:br/>
-        <w:t xml:space="preserve"> riv AYsw rUpu bKwinAw ]1] goibdu gwjY sbdu bwjY ] Awnd rUpI myro rwmeIAw ]1] </w:t>
+        <w:t xml:space="preserve"> pRBwqI ] Awid jugwid jugwid jugo jugu qw kw AMqu n jwinAw ] </w:t>
+      </w:r>
+      <w:r>
+        <w:rPr>
+          <w:rFonts w:ascii="GurbaniAkharThick" w:hAnsi="GurbaniAkharThick"/>
+          <w:noProof/>
+          <w:color w:val="548DD4" w:themeColor="text2" w:themeTint="99"/>
+        </w:rPr>
+        <w:t xml:space="preserve">srb inrMqir rwmu rihAw </w:t>
+      </w:r>
+      <w:r>
+        <w:rPr>
+          <w:rFonts w:ascii="GurbaniAkharThick" w:hAnsi="GurbaniAkharThick"/>
+          <w:noProof/>
+          <w:color w:val="548DD4" w:themeColor="text2" w:themeTint="99"/>
+        </w:rPr>
+        <w:br/>
+        <w:t xml:space="preserve"> riv</w:t>
+      </w:r>
+      <w:r>
+        <w:rPr>
+          <w:rFonts w:ascii="GurbaniAkharThick" w:hAnsi="GurbaniAkharThick"/>
+          <w:noProof/>
+        </w:rPr>
+        <w:t xml:space="preserve"> AYsw rUpu bKwinAw ]1] goibdu gwjY sbdu bwjY ] Awnd rUpI myro rwmeIAw ]1] </w:t>
       </w:r>
       <w:r>
         <w:rPr>
@@ -406,7 +421,16 @@
           <w:noProof/>
         </w:rPr>
         <w:br/>
-        <w:t xml:space="preserve"> jIA kI joiq n jwnY koeI ] qY mY kIAw su mwlUmu hoeI ]1] rhwau ] ijau pRgwisAw mwtI </w:t>
+        <w:t xml:space="preserve"> jIA kI joiq n jwnY koeI ] qY mY</w:t>
+      </w:r>
+      <w:bookmarkStart w:id="0" w:name="_GoBack"/>
+      <w:bookmarkEnd w:id="0"/>
+      <w:r>
+        <w:rPr>
+          <w:rFonts w:ascii="GurbaniAkharThick" w:hAnsi="GurbaniAkharThick"/>
+          <w:noProof/>
+        </w:rPr>
+        <w:t xml:space="preserve"> kIAw su mwlUmu hoeI ]1] rhwau ] ijau pRgwisAw mwtI </w:t>
       </w:r>
       <w:r>
         <w:rPr>
@@ -529,7 +553,6 @@
         <w:t xml:space="preserve"> AbIinAw ] khu byxI gurmuiK iDAwvY ] ibnu siqgur bwt n pwvY ]5]1] </w:t>
       </w:r>
     </w:p>
-    <w:bookmarkEnd w:id="0"/>
     <w:p>
       <w:pPr>
         <w:rPr>

</xml_diff>